<commit_message>
dist + database + bugfix
</commit_message>
<xml_diff>
--- a/dokumentáció/Agora dokumentáció.docx
+++ b/dokumentáció/Agora dokumentáció.docx
@@ -1952,7 +1952,7 @@
             </w:rPr>
             <w:fldChar w:fldCharType="separate"/>
           </w:r>
-          <w:hyperlink w:anchor="_Toc102069890" w:history="1">
+          <w:hyperlink w:anchor="_Toc102112447" w:history="1">
             <w:r>
               <w:rPr>
                 <w:rStyle w:val="Hiperhivatkozs"/>
@@ -1995,7 +1995,7 @@
                 <w:noProof/>
                 <w:webHidden/>
               </w:rPr>
-              <w:instrText xml:space="preserve"> PAGEREF _Toc102069890 \h </w:instrText>
+              <w:instrText xml:space="preserve"> PAGEREF _Toc102112447 \h </w:instrText>
             </w:r>
             <w:r>
               <w:rPr>
@@ -2038,7 +2038,7 @@
               <w:noProof/>
             </w:rPr>
           </w:pPr>
-          <w:hyperlink w:anchor="_Toc102069891" w:history="1">
+          <w:hyperlink w:anchor="_Toc102112448" w:history="1">
             <w:r>
               <w:rPr>
                 <w:rStyle w:val="Hiperhivatkozs"/>
@@ -2081,7 +2081,7 @@
                 <w:noProof/>
                 <w:webHidden/>
               </w:rPr>
-              <w:instrText xml:space="preserve"> PAGEREF _Toc102069891 \h </w:instrText>
+              <w:instrText xml:space="preserve"> PAGEREF _Toc102112448 \h </w:instrText>
             </w:r>
             <w:r>
               <w:rPr>
@@ -2124,7 +2124,7 @@
               <w:noProof/>
             </w:rPr>
           </w:pPr>
-          <w:hyperlink w:anchor="_Toc102069892" w:history="1">
+          <w:hyperlink w:anchor="_Toc102112449" w:history="1">
             <w:r>
               <w:rPr>
                 <w:rStyle w:val="Hiperhivatkozs"/>
@@ -2167,7 +2167,7 @@
                 <w:noProof/>
                 <w:webHidden/>
               </w:rPr>
-              <w:instrText xml:space="preserve"> PAGEREF _Toc102069892 \h </w:instrText>
+              <w:instrText xml:space="preserve"> PAGEREF _Toc102112449 \h </w:instrText>
             </w:r>
             <w:r>
               <w:rPr>
@@ -2210,7 +2210,7 @@
               <w:noProof/>
             </w:rPr>
           </w:pPr>
-          <w:hyperlink w:anchor="_Toc102069893" w:history="1">
+          <w:hyperlink w:anchor="_Toc102112450" w:history="1">
             <w:r>
               <w:rPr>
                 <w:rStyle w:val="Hiperhivatkozs"/>
@@ -2253,7 +2253,7 @@
                 <w:noProof/>
                 <w:webHidden/>
               </w:rPr>
-              <w:instrText xml:space="preserve"> PAGEREF _Toc102069893 \h </w:instrText>
+              <w:instrText xml:space="preserve"> PAGEREF _Toc102112450 \h </w:instrText>
             </w:r>
             <w:r>
               <w:rPr>
@@ -2292,7 +2292,7 @@
               <w:noProof/>
             </w:rPr>
           </w:pPr>
-          <w:hyperlink w:anchor="_Toc102069894" w:history="1">
+          <w:hyperlink w:anchor="_Toc102112451" w:history="1">
             <w:r>
               <w:rPr>
                 <w:rStyle w:val="Hiperhivatkozs"/>
@@ -2335,7 +2335,7 @@
                 <w:noProof/>
                 <w:webHidden/>
               </w:rPr>
-              <w:instrText xml:space="preserve"> PAGEREF _Toc102069894 \h </w:instrText>
+              <w:instrText xml:space="preserve"> PAGEREF _Toc102112451 \h </w:instrText>
             </w:r>
             <w:r>
               <w:rPr>
@@ -2378,7 +2378,7 @@
               <w:noProof/>
             </w:rPr>
           </w:pPr>
-          <w:hyperlink w:anchor="_Toc102069895" w:history="1">
+          <w:hyperlink w:anchor="_Toc102112452" w:history="1">
             <w:r>
               <w:rPr>
                 <w:rStyle w:val="Hiperhivatkozs"/>
@@ -2421,7 +2421,7 @@
                 <w:noProof/>
                 <w:webHidden/>
               </w:rPr>
-              <w:instrText xml:space="preserve"> PAGEREF _Toc102069895 \h </w:instrText>
+              <w:instrText xml:space="preserve"> PAGEREF _Toc102112452 \h </w:instrText>
             </w:r>
             <w:r>
               <w:rPr>
@@ -2464,7 +2464,7 @@
               <w:noProof/>
             </w:rPr>
           </w:pPr>
-          <w:hyperlink w:anchor="_Toc102069896" w:history="1">
+          <w:hyperlink w:anchor="_Toc102112453" w:history="1">
             <w:r>
               <w:rPr>
                 <w:rStyle w:val="Hiperhivatkozs"/>
@@ -2507,7 +2507,7 @@
                 <w:noProof/>
                 <w:webHidden/>
               </w:rPr>
-              <w:instrText xml:space="preserve"> PAGEREF _Toc102069896 \h </w:instrText>
+              <w:instrText xml:space="preserve"> PAGEREF _Toc102112453 \h </w:instrText>
             </w:r>
             <w:r>
               <w:rPr>
@@ -2550,7 +2550,7 @@
               <w:noProof/>
             </w:rPr>
           </w:pPr>
-          <w:hyperlink w:anchor="_Toc102069897" w:history="1">
+          <w:hyperlink w:anchor="_Toc102112454" w:history="1">
             <w:r>
               <w:rPr>
                 <w:rStyle w:val="Hiperhivatkozs"/>
@@ -2572,23 +2572,7 @@
                 <w:noProof/>
                 <w:lang w:val="hu-HU"/>
               </w:rPr>
-              <w:t>Tes</w:t>
-            </w:r>
-            <w:r>
-              <w:rPr>
-                <w:rStyle w:val="Hiperhivatkozs"/>
-                <w:noProof/>
-                <w:lang w:val="hu-HU"/>
-              </w:rPr>
-              <w:t>z</w:t>
-            </w:r>
-            <w:r>
-              <w:rPr>
-                <w:rStyle w:val="Hiperhivatkozs"/>
-                <w:noProof/>
-                <w:lang w:val="hu-HU"/>
-              </w:rPr>
-              <w:t>telés</w:t>
+              <w:t>Tesztelés</w:t>
             </w:r>
             <w:r>
               <w:rPr>
@@ -2609,7 +2593,7 @@
                 <w:noProof/>
                 <w:webHidden/>
               </w:rPr>
-              <w:instrText xml:space="preserve"> PAGEREF _Toc102069897 \h </w:instrText>
+              <w:instrText xml:space="preserve"> PAGEREF _Toc102112454 \h </w:instrText>
             </w:r>
             <w:r>
               <w:rPr>
@@ -2648,7 +2632,7 @@
               <w:noProof/>
             </w:rPr>
           </w:pPr>
-          <w:hyperlink w:anchor="_Toc102069898" w:history="1">
+          <w:hyperlink w:anchor="_Toc102112455" w:history="1">
             <w:r>
               <w:rPr>
                 <w:rStyle w:val="Hiperhivatkozs"/>
@@ -2691,7 +2675,7 @@
                 <w:noProof/>
                 <w:webHidden/>
               </w:rPr>
-              <w:instrText xml:space="preserve"> PAGEREF _Toc102069898 \h </w:instrText>
+              <w:instrText xml:space="preserve"> PAGEREF _Toc102112455 \h </w:instrText>
             </w:r>
             <w:r>
               <w:rPr>
@@ -2734,7 +2718,7 @@
               <w:noProof/>
             </w:rPr>
           </w:pPr>
-          <w:hyperlink w:anchor="_Toc102069899" w:history="1">
+          <w:hyperlink w:anchor="_Toc102112456" w:history="1">
             <w:r>
               <w:rPr>
                 <w:rStyle w:val="Hiperhivatkozs"/>
@@ -2777,7 +2761,7 @@
                 <w:noProof/>
                 <w:webHidden/>
               </w:rPr>
-              <w:instrText xml:space="preserve"> PAGEREF _Toc102069899 \h </w:instrText>
+              <w:instrText xml:space="preserve"> PAGEREF _Toc102112456 \h </w:instrText>
             </w:r>
             <w:r>
               <w:rPr>
@@ -2820,7 +2804,7 @@
               <w:noProof/>
             </w:rPr>
           </w:pPr>
-          <w:hyperlink w:anchor="_Toc102069900" w:history="1">
+          <w:hyperlink w:anchor="_Toc102112457" w:history="1">
             <w:r>
               <w:rPr>
                 <w:rStyle w:val="Hiperhivatkozs"/>
@@ -2863,7 +2847,7 @@
                 <w:noProof/>
                 <w:webHidden/>
               </w:rPr>
-              <w:instrText xml:space="preserve"> PAGEREF _Toc102069900 \h </w:instrText>
+              <w:instrText xml:space="preserve"> PAGEREF _Toc102112457 \h </w:instrText>
             </w:r>
             <w:r>
               <w:rPr>
@@ -2906,7 +2890,7 @@
               <w:noProof/>
             </w:rPr>
           </w:pPr>
-          <w:hyperlink w:anchor="_Toc102069901" w:history="1">
+          <w:hyperlink w:anchor="_Toc102112458" w:history="1">
             <w:r>
               <w:rPr>
                 <w:rStyle w:val="Hiperhivatkozs"/>
@@ -2949,7 +2933,7 @@
                 <w:noProof/>
                 <w:webHidden/>
               </w:rPr>
-              <w:instrText xml:space="preserve"> PAGEREF _Toc102069901 \h </w:instrText>
+              <w:instrText xml:space="preserve"> PAGEREF _Toc102112458 \h </w:instrText>
             </w:r>
             <w:r>
               <w:rPr>
@@ -2992,7 +2976,7 @@
               <w:noProof/>
             </w:rPr>
           </w:pPr>
-          <w:hyperlink w:anchor="_Toc102069902" w:history="1">
+          <w:hyperlink w:anchor="_Toc102112459" w:history="1">
             <w:r>
               <w:rPr>
                 <w:rStyle w:val="Hiperhivatkozs"/>
@@ -3035,7 +3019,7 @@
                 <w:noProof/>
                 <w:webHidden/>
               </w:rPr>
-              <w:instrText xml:space="preserve"> PAGEREF _Toc102069902 \h </w:instrText>
+              <w:instrText xml:space="preserve"> PAGEREF _Toc102112459 \h </w:instrText>
             </w:r>
             <w:r>
               <w:rPr>
@@ -3074,7 +3058,7 @@
               <w:noProof/>
             </w:rPr>
           </w:pPr>
-          <w:hyperlink w:anchor="_Toc102069903" w:history="1">
+          <w:hyperlink w:anchor="_Toc102112460" w:history="1">
             <w:r>
               <w:rPr>
                 <w:rStyle w:val="Hiperhivatkozs"/>
@@ -3117,7 +3101,7 @@
                 <w:noProof/>
                 <w:webHidden/>
               </w:rPr>
-              <w:instrText xml:space="preserve"> PAGEREF _Toc102069903 \h </w:instrText>
+              <w:instrText xml:space="preserve"> PAGEREF _Toc102112460 \h </w:instrText>
             </w:r>
             <w:r>
               <w:rPr>
@@ -3160,7 +3144,7 @@
               <w:noProof/>
             </w:rPr>
           </w:pPr>
-          <w:hyperlink w:anchor="_Toc102069904" w:history="1">
+          <w:hyperlink w:anchor="_Toc102112461" w:history="1">
             <w:r>
               <w:rPr>
                 <w:rStyle w:val="Hiperhivatkozs"/>
@@ -3203,7 +3187,7 @@
                 <w:noProof/>
                 <w:webHidden/>
               </w:rPr>
-              <w:instrText xml:space="preserve"> PAGEREF _Toc102069904 \h </w:instrText>
+              <w:instrText xml:space="preserve"> PAGEREF _Toc102112461 \h </w:instrText>
             </w:r>
             <w:r>
               <w:rPr>
@@ -3246,7 +3230,7 @@
               <w:noProof/>
             </w:rPr>
           </w:pPr>
-          <w:hyperlink w:anchor="_Toc102069905" w:history="1">
+          <w:hyperlink w:anchor="_Toc102112462" w:history="1">
             <w:r>
               <w:rPr>
                 <w:rStyle w:val="Hiperhivatkozs"/>
@@ -3289,7 +3273,7 @@
                 <w:noProof/>
                 <w:webHidden/>
               </w:rPr>
-              <w:instrText xml:space="preserve"> PAGEREF _Toc102069905 \h </w:instrText>
+              <w:instrText xml:space="preserve"> PAGEREF _Toc102112462 \h </w:instrText>
             </w:r>
             <w:r>
               <w:rPr>
@@ -3332,7 +3316,7 @@
               <w:noProof/>
             </w:rPr>
           </w:pPr>
-          <w:hyperlink w:anchor="_Toc102069906" w:history="1">
+          <w:hyperlink w:anchor="_Toc102112463" w:history="1">
             <w:r>
               <w:rPr>
                 <w:rStyle w:val="Hiperhivatkozs"/>
@@ -3375,7 +3359,7 @@
                 <w:noProof/>
                 <w:webHidden/>
               </w:rPr>
-              <w:instrText xml:space="preserve"> PAGEREF _Toc102069906 \h </w:instrText>
+              <w:instrText xml:space="preserve"> PAGEREF _Toc102112463 \h </w:instrText>
             </w:r>
             <w:r>
               <w:rPr>
@@ -3418,7 +3402,7 @@
               <w:noProof/>
             </w:rPr>
           </w:pPr>
-          <w:hyperlink w:anchor="_Toc102069907" w:history="1">
+          <w:hyperlink w:anchor="_Toc102112464" w:history="1">
             <w:r>
               <w:rPr>
                 <w:rStyle w:val="Hiperhivatkozs"/>
@@ -3461,7 +3445,7 @@
                 <w:noProof/>
                 <w:webHidden/>
               </w:rPr>
-              <w:instrText xml:space="preserve"> PAGEREF _Toc102069907 \h </w:instrText>
+              <w:instrText xml:space="preserve"> PAGEREF _Toc102112464 \h </w:instrText>
             </w:r>
             <w:r>
               <w:rPr>
@@ -3504,7 +3488,7 @@
               <w:noProof/>
             </w:rPr>
           </w:pPr>
-          <w:hyperlink w:anchor="_Toc102069908" w:history="1">
+          <w:hyperlink w:anchor="_Toc102112465" w:history="1">
             <w:r>
               <w:rPr>
                 <w:rStyle w:val="Hiperhivatkozs"/>
@@ -3547,7 +3531,7 @@
                 <w:noProof/>
                 <w:webHidden/>
               </w:rPr>
-              <w:instrText xml:space="preserve"> PAGEREF _Toc102069908 \h </w:instrText>
+              <w:instrText xml:space="preserve"> PAGEREF _Toc102112465 \h </w:instrText>
             </w:r>
             <w:r>
               <w:rPr>
@@ -3590,7 +3574,7 @@
               <w:noProof/>
             </w:rPr>
           </w:pPr>
-          <w:hyperlink w:anchor="_Toc102069909" w:history="1">
+          <w:hyperlink w:anchor="_Toc102112466" w:history="1">
             <w:r>
               <w:rPr>
                 <w:rStyle w:val="Hiperhivatkozs"/>
@@ -3633,7 +3617,7 @@
                 <w:noProof/>
                 <w:webHidden/>
               </w:rPr>
-              <w:instrText xml:space="preserve"> PAGEREF _Toc102069909 \h </w:instrText>
+              <w:instrText xml:space="preserve"> PAGEREF _Toc102112466 \h </w:instrText>
             </w:r>
             <w:r>
               <w:rPr>
@@ -3676,7 +3660,7 @@
               <w:noProof/>
             </w:rPr>
           </w:pPr>
-          <w:hyperlink w:anchor="_Toc102069910" w:history="1">
+          <w:hyperlink w:anchor="_Toc102112467" w:history="1">
             <w:r>
               <w:rPr>
                 <w:rStyle w:val="Hiperhivatkozs"/>
@@ -3719,7 +3703,7 @@
                 <w:noProof/>
                 <w:webHidden/>
               </w:rPr>
-              <w:instrText xml:space="preserve"> PAGEREF _Toc102069910 \h </w:instrText>
+              <w:instrText xml:space="preserve"> PAGEREF _Toc102112467 \h </w:instrText>
             </w:r>
             <w:r>
               <w:rPr>
@@ -3762,7 +3746,7 @@
               <w:noProof/>
             </w:rPr>
           </w:pPr>
-          <w:hyperlink w:anchor="_Toc102069911" w:history="1">
+          <w:hyperlink w:anchor="_Toc102112468" w:history="1">
             <w:r>
               <w:rPr>
                 <w:rStyle w:val="Hiperhivatkozs"/>
@@ -3805,7 +3789,7 @@
                 <w:noProof/>
                 <w:webHidden/>
               </w:rPr>
-              <w:instrText xml:space="preserve"> PAGEREF _Toc102069911 \h </w:instrText>
+              <w:instrText xml:space="preserve"> PAGEREF _Toc102112468 \h </w:instrText>
             </w:r>
             <w:r>
               <w:rPr>
@@ -3848,7 +3832,7 @@
               <w:noProof/>
             </w:rPr>
           </w:pPr>
-          <w:hyperlink w:anchor="_Toc102069912" w:history="1">
+          <w:hyperlink w:anchor="_Toc102112469" w:history="1">
             <w:r>
               <w:rPr>
                 <w:rStyle w:val="Hiperhivatkozs"/>
@@ -3891,7 +3875,7 @@
                 <w:noProof/>
                 <w:webHidden/>
               </w:rPr>
-              <w:instrText xml:space="preserve"> PAGEREF _Toc102069912 \h </w:instrText>
+              <w:instrText xml:space="preserve"> PAGEREF _Toc102112469 \h </w:instrText>
             </w:r>
             <w:r>
               <w:rPr>
@@ -3930,7 +3914,7 @@
               <w:noProof/>
             </w:rPr>
           </w:pPr>
-          <w:hyperlink w:anchor="_Toc102069913" w:history="1">
+          <w:hyperlink w:anchor="_Toc102112470" w:history="1">
             <w:r>
               <w:rPr>
                 <w:rStyle w:val="Hiperhivatkozs"/>
@@ -3973,7 +3957,7 @@
                 <w:noProof/>
                 <w:webHidden/>
               </w:rPr>
-              <w:instrText xml:space="preserve"> PAGEREF _Toc102069913 \h </w:instrText>
+              <w:instrText xml:space="preserve"> PAGEREF _Toc102112470 \h </w:instrText>
             </w:r>
             <w:r>
               <w:rPr>
@@ -4016,7 +4000,7 @@
               <w:noProof/>
             </w:rPr>
           </w:pPr>
-          <w:hyperlink w:anchor="_Toc102069914" w:history="1">
+          <w:hyperlink w:anchor="_Toc102112471" w:history="1">
             <w:r>
               <w:rPr>
                 <w:rStyle w:val="Hiperhivatkozs"/>
@@ -4059,7 +4043,7 @@
                 <w:noProof/>
                 <w:webHidden/>
               </w:rPr>
-              <w:instrText xml:space="preserve"> PAGEREF _Toc102069914 \h </w:instrText>
+              <w:instrText xml:space="preserve"> PAGEREF _Toc102112471 \h </w:instrText>
             </w:r>
             <w:r>
               <w:rPr>
@@ -4102,7 +4086,7 @@
               <w:noProof/>
             </w:rPr>
           </w:pPr>
-          <w:hyperlink w:anchor="_Toc102069915" w:history="1">
+          <w:hyperlink w:anchor="_Toc102112472" w:history="1">
             <w:r>
               <w:rPr>
                 <w:rStyle w:val="Hiperhivatkozs"/>
@@ -4145,7 +4129,7 @@
                 <w:noProof/>
                 <w:webHidden/>
               </w:rPr>
-              <w:instrText xml:space="preserve"> PAGEREF _Toc102069915 \h </w:instrText>
+              <w:instrText xml:space="preserve"> PAGEREF _Toc102112472 \h </w:instrText>
             </w:r>
             <w:r>
               <w:rPr>
@@ -4188,7 +4172,7 @@
               <w:noProof/>
             </w:rPr>
           </w:pPr>
-          <w:hyperlink w:anchor="_Toc102069916" w:history="1">
+          <w:hyperlink w:anchor="_Toc102112473" w:history="1">
             <w:r>
               <w:rPr>
                 <w:rStyle w:val="Hiperhivatkozs"/>
@@ -4231,7 +4215,7 @@
                 <w:noProof/>
                 <w:webHidden/>
               </w:rPr>
-              <w:instrText xml:space="preserve"> PAGEREF _Toc102069916 \h </w:instrText>
+              <w:instrText xml:space="preserve"> PAGEREF _Toc102112473 \h </w:instrText>
             </w:r>
             <w:r>
               <w:rPr>
@@ -4274,7 +4258,7 @@
               <w:noProof/>
             </w:rPr>
           </w:pPr>
-          <w:hyperlink w:anchor="_Toc102069917" w:history="1">
+          <w:hyperlink w:anchor="_Toc102112474" w:history="1">
             <w:r>
               <w:rPr>
                 <w:rStyle w:val="Hiperhivatkozs"/>
@@ -4317,7 +4301,7 @@
                 <w:noProof/>
                 <w:webHidden/>
               </w:rPr>
-              <w:instrText xml:space="preserve"> PAGEREF _Toc102069917 \h </w:instrText>
+              <w:instrText xml:space="preserve"> PAGEREF _Toc102112474 \h </w:instrText>
             </w:r>
             <w:r>
               <w:rPr>
@@ -4360,7 +4344,7 @@
               <w:noProof/>
             </w:rPr>
           </w:pPr>
-          <w:hyperlink w:anchor="_Toc102069918" w:history="1">
+          <w:hyperlink w:anchor="_Toc102112475" w:history="1">
             <w:r>
               <w:rPr>
                 <w:rStyle w:val="Hiperhivatkozs"/>
@@ -4403,7 +4387,7 @@
                 <w:noProof/>
                 <w:webHidden/>
               </w:rPr>
-              <w:instrText xml:space="preserve"> PAGEREF _Toc102069918 \h </w:instrText>
+              <w:instrText xml:space="preserve"> PAGEREF _Toc102112475 \h </w:instrText>
             </w:r>
             <w:r>
               <w:rPr>
@@ -4442,7 +4426,7 @@
               <w:noProof/>
             </w:rPr>
           </w:pPr>
-          <w:hyperlink w:anchor="_Toc102069919" w:history="1">
+          <w:hyperlink w:anchor="_Toc102112476" w:history="1">
             <w:r>
               <w:rPr>
                 <w:rStyle w:val="Hiperhivatkozs"/>
@@ -4485,7 +4469,7 @@
                 <w:noProof/>
                 <w:webHidden/>
               </w:rPr>
-              <w:instrText xml:space="preserve"> PAGEREF _Toc102069919 \h </w:instrText>
+              <w:instrText xml:space="preserve"> PAGEREF _Toc102112476 \h </w:instrText>
             </w:r>
             <w:r>
               <w:rPr>
@@ -4528,7 +4512,7 @@
               <w:noProof/>
             </w:rPr>
           </w:pPr>
-          <w:hyperlink w:anchor="_Toc102069920" w:history="1">
+          <w:hyperlink w:anchor="_Toc102112477" w:history="1">
             <w:r>
               <w:rPr>
                 <w:rStyle w:val="Hiperhivatkozs"/>
@@ -4571,7 +4555,7 @@
                 <w:noProof/>
                 <w:webHidden/>
               </w:rPr>
-              <w:instrText xml:space="preserve"> PAGEREF _Toc102069920 \h </w:instrText>
+              <w:instrText xml:space="preserve"> PAGEREF _Toc102112477 \h </w:instrText>
             </w:r>
             <w:r>
               <w:rPr>
@@ -4614,7 +4598,7 @@
               <w:noProof/>
             </w:rPr>
           </w:pPr>
-          <w:hyperlink w:anchor="_Toc102069921" w:history="1">
+          <w:hyperlink w:anchor="_Toc102112478" w:history="1">
             <w:r>
               <w:rPr>
                 <w:rStyle w:val="Hiperhivatkozs"/>
@@ -4657,7 +4641,7 @@
                 <w:noProof/>
                 <w:webHidden/>
               </w:rPr>
-              <w:instrText xml:space="preserve"> PAGEREF _Toc102069921 \h </w:instrText>
+              <w:instrText xml:space="preserve"> PAGEREF _Toc102112478 \h </w:instrText>
             </w:r>
             <w:r>
               <w:rPr>
@@ -4700,7 +4684,7 @@
               <w:noProof/>
             </w:rPr>
           </w:pPr>
-          <w:hyperlink w:anchor="_Toc102069922" w:history="1">
+          <w:hyperlink w:anchor="_Toc102112479" w:history="1">
             <w:r>
               <w:rPr>
                 <w:rStyle w:val="Hiperhivatkozs"/>
@@ -4743,7 +4727,7 @@
                 <w:noProof/>
                 <w:webHidden/>
               </w:rPr>
-              <w:instrText xml:space="preserve"> PAGEREF _Toc102069922 \h </w:instrText>
+              <w:instrText xml:space="preserve"> PAGEREF _Toc102112479 \h </w:instrText>
             </w:r>
             <w:r>
               <w:rPr>
@@ -4786,7 +4770,7 @@
               <w:noProof/>
             </w:rPr>
           </w:pPr>
-          <w:hyperlink w:anchor="_Toc102069923" w:history="1">
+          <w:hyperlink w:anchor="_Toc102112480" w:history="1">
             <w:r>
               <w:rPr>
                 <w:rStyle w:val="Hiperhivatkozs"/>
@@ -4829,7 +4813,7 @@
                 <w:noProof/>
                 <w:webHidden/>
               </w:rPr>
-              <w:instrText xml:space="preserve"> PAGEREF _Toc102069923 \h </w:instrText>
+              <w:instrText xml:space="preserve"> PAGEREF _Toc102112480 \h </w:instrText>
             </w:r>
             <w:r>
               <w:rPr>
@@ -4872,7 +4856,7 @@
               <w:noProof/>
             </w:rPr>
           </w:pPr>
-          <w:hyperlink w:anchor="_Toc102069924" w:history="1">
+          <w:hyperlink w:anchor="_Toc102112481" w:history="1">
             <w:r>
               <w:rPr>
                 <w:rStyle w:val="Hiperhivatkozs"/>
@@ -4915,7 +4899,7 @@
                 <w:noProof/>
                 <w:webHidden/>
               </w:rPr>
-              <w:instrText xml:space="preserve"> PAGEREF _Toc102069924 \h </w:instrText>
+              <w:instrText xml:space="preserve"> PAGEREF _Toc102112481 \h </w:instrText>
             </w:r>
             <w:r>
               <w:rPr>
@@ -4958,7 +4942,7 @@
               <w:noProof/>
             </w:rPr>
           </w:pPr>
-          <w:hyperlink w:anchor="_Toc102069925" w:history="1">
+          <w:hyperlink w:anchor="_Toc102112482" w:history="1">
             <w:r>
               <w:rPr>
                 <w:rStyle w:val="Hiperhivatkozs"/>
@@ -5001,7 +4985,7 @@
                 <w:noProof/>
                 <w:webHidden/>
               </w:rPr>
-              <w:instrText xml:space="preserve"> PAGEREF _Toc102069925 \h </w:instrText>
+              <w:instrText xml:space="preserve"> PAGEREF _Toc102112482 \h </w:instrText>
             </w:r>
             <w:r>
               <w:rPr>
@@ -5044,7 +5028,7 @@
               <w:noProof/>
             </w:rPr>
           </w:pPr>
-          <w:hyperlink w:anchor="_Toc102069926" w:history="1">
+          <w:hyperlink w:anchor="_Toc102112483" w:history="1">
             <w:r>
               <w:rPr>
                 <w:rStyle w:val="Hiperhivatkozs"/>
@@ -5087,7 +5071,7 @@
                 <w:noProof/>
                 <w:webHidden/>
               </w:rPr>
-              <w:instrText xml:space="preserve"> PAGEREF _Toc102069926 \h </w:instrText>
+              <w:instrText xml:space="preserve"> PAGEREF _Toc102112483 \h </w:instrText>
             </w:r>
             <w:r>
               <w:rPr>
@@ -5130,7 +5114,7 @@
               <w:noProof/>
             </w:rPr>
           </w:pPr>
-          <w:hyperlink w:anchor="_Toc102069927" w:history="1">
+          <w:hyperlink w:anchor="_Toc102112484" w:history="1">
             <w:r>
               <w:rPr>
                 <w:rStyle w:val="Hiperhivatkozs"/>
@@ -5173,7 +5157,7 @@
                 <w:noProof/>
                 <w:webHidden/>
               </w:rPr>
-              <w:instrText xml:space="preserve"> PAGEREF _Toc102069927 \h </w:instrText>
+              <w:instrText xml:space="preserve"> PAGEREF _Toc102112484 \h </w:instrText>
             </w:r>
             <w:r>
               <w:rPr>
@@ -5216,7 +5200,7 @@
               <w:noProof/>
             </w:rPr>
           </w:pPr>
-          <w:hyperlink w:anchor="_Toc102069928" w:history="1">
+          <w:hyperlink w:anchor="_Toc102112485" w:history="1">
             <w:r>
               <w:rPr>
                 <w:rStyle w:val="Hiperhivatkozs"/>
@@ -5259,7 +5243,7 @@
                 <w:noProof/>
                 <w:webHidden/>
               </w:rPr>
-              <w:instrText xml:space="preserve"> PAGEREF _Toc102069928 \h </w:instrText>
+              <w:instrText xml:space="preserve"> PAGEREF _Toc102112485 \h </w:instrText>
             </w:r>
             <w:r>
               <w:rPr>
@@ -5302,7 +5286,7 @@
               <w:noProof/>
             </w:rPr>
           </w:pPr>
-          <w:hyperlink w:anchor="_Toc102069929" w:history="1">
+          <w:hyperlink w:anchor="_Toc102112486" w:history="1">
             <w:r>
               <w:rPr>
                 <w:rStyle w:val="Hiperhivatkozs"/>
@@ -5345,7 +5329,7 @@
                 <w:noProof/>
                 <w:webHidden/>
               </w:rPr>
-              <w:instrText xml:space="preserve"> PAGEREF _Toc102069929 \h </w:instrText>
+              <w:instrText xml:space="preserve"> PAGEREF _Toc102112486 \h </w:instrText>
             </w:r>
             <w:r>
               <w:rPr>
@@ -5388,7 +5372,7 @@
               <w:noProof/>
             </w:rPr>
           </w:pPr>
-          <w:hyperlink w:anchor="_Toc102069930" w:history="1">
+          <w:hyperlink w:anchor="_Toc102112487" w:history="1">
             <w:r>
               <w:rPr>
                 <w:rStyle w:val="Hiperhivatkozs"/>
@@ -5431,7 +5415,7 @@
                 <w:noProof/>
                 <w:webHidden/>
               </w:rPr>
-              <w:instrText xml:space="preserve"> PAGEREF _Toc102069930 \h </w:instrText>
+              <w:instrText xml:space="preserve"> PAGEREF _Toc102112487 \h </w:instrText>
             </w:r>
             <w:r>
               <w:rPr>
@@ -5474,7 +5458,7 @@
               <w:noProof/>
             </w:rPr>
           </w:pPr>
-          <w:hyperlink w:anchor="_Toc102069931" w:history="1">
+          <w:hyperlink w:anchor="_Toc102112488" w:history="1">
             <w:r>
               <w:rPr>
                 <w:rStyle w:val="Hiperhivatkozs"/>
@@ -5517,7 +5501,7 @@
                 <w:noProof/>
                 <w:webHidden/>
               </w:rPr>
-              <w:instrText xml:space="preserve"> PAGEREF _Toc102069931 \h </w:instrText>
+              <w:instrText xml:space="preserve"> PAGEREF _Toc102112488 \h </w:instrText>
             </w:r>
             <w:r>
               <w:rPr>
@@ -5560,7 +5544,7 @@
               <w:noProof/>
             </w:rPr>
           </w:pPr>
-          <w:hyperlink w:anchor="_Toc102069932" w:history="1">
+          <w:hyperlink w:anchor="_Toc102112489" w:history="1">
             <w:r>
               <w:rPr>
                 <w:rStyle w:val="Hiperhivatkozs"/>
@@ -5603,7 +5587,7 @@
                 <w:noProof/>
                 <w:webHidden/>
               </w:rPr>
-              <w:instrText xml:space="preserve"> PAGEREF _Toc102069932 \h </w:instrText>
+              <w:instrText xml:space="preserve"> PAGEREF _Toc102112489 \h </w:instrText>
             </w:r>
             <w:r>
               <w:rPr>
@@ -5646,7 +5630,7 @@
               <w:noProof/>
             </w:rPr>
           </w:pPr>
-          <w:hyperlink w:anchor="_Toc102069933" w:history="1">
+          <w:hyperlink w:anchor="_Toc102112490" w:history="1">
             <w:r>
               <w:rPr>
                 <w:rStyle w:val="Hiperhivatkozs"/>
@@ -5689,7 +5673,7 @@
                 <w:noProof/>
                 <w:webHidden/>
               </w:rPr>
-              <w:instrText xml:space="preserve"> PAGEREF _Toc102069933 \h </w:instrText>
+              <w:instrText xml:space="preserve"> PAGEREF _Toc102112490 \h </w:instrText>
             </w:r>
             <w:r>
               <w:rPr>
@@ -5732,7 +5716,7 @@
               <w:noProof/>
             </w:rPr>
           </w:pPr>
-          <w:hyperlink w:anchor="_Toc102069934" w:history="1">
+          <w:hyperlink w:anchor="_Toc102112491" w:history="1">
             <w:r>
               <w:rPr>
                 <w:rStyle w:val="Hiperhivatkozs"/>
@@ -5775,7 +5759,7 @@
                 <w:noProof/>
                 <w:webHidden/>
               </w:rPr>
-              <w:instrText xml:space="preserve"> PAGEREF _Toc102069934 \h </w:instrText>
+              <w:instrText xml:space="preserve"> PAGEREF _Toc102112491 \h </w:instrText>
             </w:r>
             <w:r>
               <w:rPr>
@@ -5814,7 +5798,7 @@
               <w:noProof/>
             </w:rPr>
           </w:pPr>
-          <w:hyperlink w:anchor="_Toc102069935" w:history="1">
+          <w:hyperlink w:anchor="_Toc102112492" w:history="1">
             <w:r>
               <w:rPr>
                 <w:rStyle w:val="Hiperhivatkozs"/>
@@ -5836,7 +5820,7 @@
                 <w:noProof/>
                 <w:lang w:val="hu-HU"/>
               </w:rPr>
-              <w:t>Konklúzió</w:t>
+              <w:t>Üzemeltetés</w:t>
             </w:r>
             <w:r>
               <w:rPr>
@@ -5857,7 +5841,7 @@
                 <w:noProof/>
                 <w:webHidden/>
               </w:rPr>
-              <w:instrText xml:space="preserve"> PAGEREF _Toc102069935 \h </w:instrText>
+              <w:instrText xml:space="preserve"> PAGEREF _Toc102112492 \h </w:instrText>
             </w:r>
             <w:r>
               <w:rPr>
@@ -5896,7 +5880,7 @@
               <w:noProof/>
             </w:rPr>
           </w:pPr>
-          <w:hyperlink w:anchor="_Toc102069936" w:history="1">
+          <w:hyperlink w:anchor="_Toc102112493" w:history="1">
             <w:r>
               <w:rPr>
                 <w:rStyle w:val="Hiperhivatkozs"/>
@@ -5918,7 +5902,7 @@
                 <w:noProof/>
                 <w:lang w:val="hu-HU"/>
               </w:rPr>
-              <w:t>Források</w:t>
+              <w:t>Konklúzió</w:t>
             </w:r>
             <w:r>
               <w:rPr>
@@ -5939,7 +5923,89 @@
                 <w:noProof/>
                 <w:webHidden/>
               </w:rPr>
-              <w:instrText xml:space="preserve"> PAGEREF _Toc102069936 \h </w:instrText>
+              <w:instrText xml:space="preserve"> PAGEREF _Toc102112493 \h </w:instrText>
+            </w:r>
+            <w:r>
+              <w:rPr>
+                <w:noProof/>
+                <w:webHidden/>
+              </w:rPr>
+            </w:r>
+            <w:r>
+              <w:rPr>
+                <w:noProof/>
+                <w:webHidden/>
+              </w:rPr>
+              <w:fldChar w:fldCharType="separate"/>
+            </w:r>
+            <w:r>
+              <w:rPr>
+                <w:noProof/>
+                <w:webHidden/>
+              </w:rPr>
+              <w:t>55</w:t>
+            </w:r>
+            <w:r>
+              <w:rPr>
+                <w:noProof/>
+                <w:webHidden/>
+              </w:rPr>
+              <w:fldChar w:fldCharType="end"/>
+            </w:r>
+          </w:hyperlink>
+        </w:p>
+        <w:p>
+          <w:pPr>
+            <w:pStyle w:val="TJ1"/>
+            <w:rPr>
+              <w:rFonts w:eastAsiaTheme="minorEastAsia"/>
+              <w:noProof/>
+            </w:rPr>
+          </w:pPr>
+          <w:hyperlink w:anchor="_Toc102112494" w:history="1">
+            <w:r>
+              <w:rPr>
+                <w:rStyle w:val="Hiperhivatkozs"/>
+                <w:noProof/>
+                <w:lang w:val="hu-HU"/>
+              </w:rPr>
+              <w:t>9</w:t>
+            </w:r>
+            <w:r>
+              <w:rPr>
+                <w:rFonts w:eastAsiaTheme="minorEastAsia"/>
+                <w:noProof/>
+              </w:rPr>
+              <w:tab/>
+            </w:r>
+            <w:r>
+              <w:rPr>
+                <w:rStyle w:val="Hiperhivatkozs"/>
+                <w:noProof/>
+                <w:lang w:val="hu-HU"/>
+              </w:rPr>
+              <w:t>Források</w:t>
+            </w:r>
+            <w:r>
+              <w:rPr>
+                <w:noProof/>
+                <w:webHidden/>
+              </w:rPr>
+              <w:tab/>
+            </w:r>
+            <w:r>
+              <w:rPr>
+                <w:noProof/>
+                <w:webHidden/>
+              </w:rPr>
+              <w:fldChar w:fldCharType="begin"/>
+            </w:r>
+            <w:r>
+              <w:rPr>
+                <w:noProof/>
+                <w:webHidden/>
+              </w:rPr>
+              <w:instrText xml:space="preserve"> PAGEREF _Toc102112494 \h </w:instrText>
             </w:r>
             <w:r>
               <w:rPr>
@@ -6007,7 +6073,7 @@
           <w:lang w:val="hu-HU"/>
         </w:rPr>
       </w:pPr>
-      <w:bookmarkStart w:id="1" w:name="_Toc102069890"/>
+      <w:bookmarkStart w:id="1" w:name="_Toc102112447"/>
       <w:r>
         <w:rPr>
           <w:lang w:val="hu-HU"/>
@@ -6024,7 +6090,7 @@
           <w:lang w:val="hu-HU"/>
         </w:rPr>
       </w:pPr>
-      <w:bookmarkStart w:id="2" w:name="_Toc102069891"/>
+      <w:bookmarkStart w:id="2" w:name="_Toc102112448"/>
       <w:r>
         <w:rPr>
           <w:lang w:val="hu-HU"/>
@@ -6109,7 +6175,7 @@
           <w:lang w:val="hu-HU"/>
         </w:rPr>
       </w:pPr>
-      <w:bookmarkStart w:id="3" w:name="_Toc102069892"/>
+      <w:bookmarkStart w:id="3" w:name="_Toc102112449"/>
       <w:r>
         <w:rPr>
           <w:lang w:val="hu-HU"/>
@@ -6243,7 +6309,7 @@
           <w:lang w:val="hu-HU"/>
         </w:rPr>
       </w:pPr>
-      <w:bookmarkStart w:id="4" w:name="_Toc102069893"/>
+      <w:bookmarkStart w:id="4" w:name="_Toc102112450"/>
       <w:r>
         <w:rPr>
           <w:lang w:val="hu-HU"/>
@@ -6290,7 +6356,7 @@
           <w:lang w:val="hu-HU"/>
         </w:rPr>
       </w:pPr>
-      <w:bookmarkStart w:id="5" w:name="_Toc102069894"/>
+      <w:bookmarkStart w:id="5" w:name="_Toc102112451"/>
       <w:r>
         <w:rPr>
           <w:lang w:val="hu-HU"/>
@@ -6307,7 +6373,7 @@
           <w:lang w:val="hu-HU"/>
         </w:rPr>
       </w:pPr>
-      <w:bookmarkStart w:id="6" w:name="_Toc102069895"/>
+      <w:bookmarkStart w:id="6" w:name="_Toc102112452"/>
       <w:r>
         <w:rPr>
           <w:lang w:val="hu-HU"/>
@@ -6507,7 +6573,7 @@
           <w:lang w:val="hu-HU"/>
         </w:rPr>
       </w:pPr>
-      <w:bookmarkStart w:id="7" w:name="_Toc102069896"/>
+      <w:bookmarkStart w:id="7" w:name="_Toc102112453"/>
       <w:r>
         <w:rPr>
           <w:noProof/>
@@ -10078,7 +10144,7 @@
           <w:lang w:val="hu-HU"/>
         </w:rPr>
       </w:pPr>
-      <w:bookmarkStart w:id="8" w:name="_Toc102069897"/>
+      <w:bookmarkStart w:id="8" w:name="_Toc102112454"/>
       <w:r>
         <w:rPr>
           <w:lang w:val="hu-HU"/>
@@ -10159,7 +10225,7 @@
           <w:lang w:val="hu-HU"/>
         </w:rPr>
       </w:pPr>
-      <w:bookmarkStart w:id="9" w:name="_Toc102069898"/>
+      <w:bookmarkStart w:id="9" w:name="_Toc102112455"/>
       <w:r>
         <w:rPr>
           <w:lang w:val="hu-HU"/>
@@ -10176,7 +10242,7 @@
           <w:lang w:val="hu-HU"/>
         </w:rPr>
       </w:pPr>
-      <w:bookmarkStart w:id="10" w:name="_Toc102069899"/>
+      <w:bookmarkStart w:id="10" w:name="_Toc102112456"/>
       <w:r>
         <w:rPr>
           <w:lang w:val="hu-HU"/>
@@ -10282,7 +10348,7 @@
           <w:lang w:val="hu-HU"/>
         </w:rPr>
       </w:pPr>
-      <w:bookmarkStart w:id="11" w:name="_Toc102069900"/>
+      <w:bookmarkStart w:id="11" w:name="_Toc102112457"/>
       <w:r>
         <w:rPr>
           <w:lang w:val="hu-HU"/>
@@ -11337,7 +11403,7 @@
           <w:lang w:val="hu-HU"/>
         </w:rPr>
       </w:pPr>
-      <w:bookmarkStart w:id="12" w:name="_Toc102069901"/>
+      <w:bookmarkStart w:id="12" w:name="_Toc102112458"/>
       <w:r>
         <w:rPr>
           <w:lang w:val="hu-HU"/>
@@ -14917,7 +14983,7 @@
           <w:lang w:val="hu-HU"/>
         </w:rPr>
       </w:pPr>
-      <w:bookmarkStart w:id="13" w:name="_Toc102069902"/>
+      <w:bookmarkStart w:id="13" w:name="_Toc102112459"/>
       <w:r>
         <w:rPr>
           <w:lang w:val="hu-HU"/>
@@ -14994,7 +15060,7 @@
           <w:lang w:val="hu-HU"/>
         </w:rPr>
       </w:pPr>
-      <w:bookmarkStart w:id="14" w:name="_Toc102069903"/>
+      <w:bookmarkStart w:id="14" w:name="_Toc102112460"/>
       <w:r>
         <w:rPr>
           <w:lang w:val="hu-HU"/>
@@ -15011,7 +15077,7 @@
           <w:lang w:val="hu-HU"/>
         </w:rPr>
       </w:pPr>
-      <w:bookmarkStart w:id="15" w:name="_Toc102069904"/>
+      <w:bookmarkStart w:id="15" w:name="_Toc102112461"/>
       <w:r>
         <w:rPr>
           <w:lang w:val="hu-HU"/>
@@ -15064,7 +15130,7 @@
           <w:lang w:val="hu-HU"/>
         </w:rPr>
       </w:pPr>
-      <w:bookmarkStart w:id="16" w:name="_Toc102069905"/>
+      <w:bookmarkStart w:id="16" w:name="_Toc102112462"/>
       <w:proofErr w:type="spellStart"/>
       <w:r>
         <w:rPr>
@@ -15721,7 +15787,7 @@
           <w:lang w:val="hu-HU"/>
         </w:rPr>
       </w:pPr>
-      <w:bookmarkStart w:id="17" w:name="_Toc102069906"/>
+      <w:bookmarkStart w:id="17" w:name="_Toc102112463"/>
       <w:r>
         <w:rPr>
           <w:lang w:val="hu-HU"/>
@@ -15754,7 +15820,7 @@
           <w:lang w:val="hu-HU"/>
         </w:rPr>
       </w:pPr>
-      <w:bookmarkStart w:id="18" w:name="_Toc102069907"/>
+      <w:bookmarkStart w:id="18" w:name="_Toc102112464"/>
       <w:r>
         <w:rPr>
           <w:lang w:val="hu-HU"/>
@@ -19175,7 +19241,7 @@
           <w:lang w:val="hu-HU"/>
         </w:rPr>
       </w:pPr>
-      <w:bookmarkStart w:id="19" w:name="_Toc102069908"/>
+      <w:bookmarkStart w:id="19" w:name="_Toc102112465"/>
       <w:r>
         <w:rPr>
           <w:lang w:val="hu-HU"/>
@@ -25668,7 +25734,7 @@
           <w:lang w:val="hu-HU"/>
         </w:rPr>
       </w:pPr>
-      <w:bookmarkStart w:id="21" w:name="_Toc102069909"/>
+      <w:bookmarkStart w:id="21" w:name="_Toc102112466"/>
       <w:r>
         <w:rPr>
           <w:lang w:val="hu-HU"/>
@@ -27359,7 +27425,7 @@
           <w:lang w:val="hu-HU"/>
         </w:rPr>
       </w:pPr>
-      <w:bookmarkStart w:id="22" w:name="_Toc102069910"/>
+      <w:bookmarkStart w:id="22" w:name="_Toc102112467"/>
       <w:r>
         <w:rPr>
           <w:lang w:val="hu-HU"/>
@@ -30640,7 +30706,7 @@
           <w:lang w:val="hu-HU"/>
         </w:rPr>
       </w:pPr>
-      <w:bookmarkStart w:id="23" w:name="_Toc102069911"/>
+      <w:bookmarkStart w:id="23" w:name="_Toc102112468"/>
       <w:r>
         <w:rPr>
           <w:lang w:val="hu-HU"/>
@@ -32841,7 +32907,7 @@
           <w:lang w:val="hu-HU"/>
         </w:rPr>
       </w:pPr>
-      <w:bookmarkStart w:id="24" w:name="_Toc102069912"/>
+      <w:bookmarkStart w:id="24" w:name="_Toc102112469"/>
       <w:r>
         <w:rPr>
           <w:lang w:val="hu-HU"/>
@@ -33284,7 +33350,7 @@
           <w:lang w:val="hu-HU"/>
         </w:rPr>
       </w:pPr>
-      <w:bookmarkStart w:id="25" w:name="_Toc102069913"/>
+      <w:bookmarkStart w:id="25" w:name="_Toc102112470"/>
       <w:r>
         <w:rPr>
           <w:lang w:val="hu-HU"/>
@@ -33302,7 +33368,7 @@
           <w:lang w:val="hu-HU"/>
         </w:rPr>
       </w:pPr>
-      <w:bookmarkStart w:id="26" w:name="_Toc102069914"/>
+      <w:bookmarkStart w:id="26" w:name="_Toc102112471"/>
       <w:r>
         <w:rPr>
           <w:lang w:val="hu-HU"/>
@@ -33388,7 +33454,7 @@
           <w:lang w:val="hu-HU"/>
         </w:rPr>
       </w:pPr>
-      <w:bookmarkStart w:id="27" w:name="_Toc102069915"/>
+      <w:bookmarkStart w:id="27" w:name="_Toc102112472"/>
       <w:r>
         <w:rPr>
           <w:lang w:val="hu-HU"/>
@@ -39391,7 +39457,7 @@
           <w:lang w:val="hu-HU"/>
         </w:rPr>
       </w:pPr>
-      <w:bookmarkStart w:id="28" w:name="_Toc102069916"/>
+      <w:bookmarkStart w:id="28" w:name="_Toc102112473"/>
       <w:r>
         <w:rPr>
           <w:lang w:val="hu-HU"/>
@@ -39607,7 +39673,7 @@
           <w:lang w:val="hu-HU"/>
         </w:rPr>
       </w:pPr>
-      <w:bookmarkStart w:id="29" w:name="_Toc102069917"/>
+      <w:bookmarkStart w:id="29" w:name="_Toc102112474"/>
       <w:r>
         <w:rPr>
           <w:lang w:val="hu-HU"/>
@@ -42174,7 +42240,7 @@
           <w:lang w:val="hu-HU"/>
         </w:rPr>
       </w:pPr>
-      <w:bookmarkStart w:id="30" w:name="_Toc102069918"/>
+      <w:bookmarkStart w:id="30" w:name="_Toc102112475"/>
       <w:r>
         <w:rPr>
           <w:lang w:val="hu-HU"/>
@@ -45665,7 +45731,7 @@
           <w:lang w:val="hu-HU"/>
         </w:rPr>
       </w:pPr>
-      <w:bookmarkStart w:id="31" w:name="_Toc102069919"/>
+      <w:bookmarkStart w:id="31" w:name="_Toc102112476"/>
       <w:r>
         <w:rPr>
           <w:lang w:val="hu-HU"/>
@@ -45705,7 +45771,7 @@
           <w:lang w:val="hu-HU"/>
         </w:rPr>
       </w:pPr>
-      <w:bookmarkStart w:id="32" w:name="_Toc102069920"/>
+      <w:bookmarkStart w:id="32" w:name="_Toc102112477"/>
       <w:r>
         <w:rPr>
           <w:lang w:val="hu-HU"/>
@@ -46528,7 +46594,7 @@
           <w:lang w:val="hu-HU"/>
         </w:rPr>
       </w:pPr>
-      <w:bookmarkStart w:id="33" w:name="_Toc102069921"/>
+      <w:bookmarkStart w:id="33" w:name="_Toc102112478"/>
       <w:r>
         <w:rPr>
           <w:lang w:val="hu-HU"/>
@@ -47037,7 +47103,7 @@
           <w:lang w:val="hu-HU"/>
         </w:rPr>
       </w:pPr>
-      <w:bookmarkStart w:id="34" w:name="_Toc102069922"/>
+      <w:bookmarkStart w:id="34" w:name="_Toc102112479"/>
       <w:r>
         <w:rPr>
           <w:lang w:val="hu-HU"/>
@@ -47200,7 +47266,7 @@
           <w:lang w:val="hu-HU"/>
         </w:rPr>
       </w:pPr>
-      <w:bookmarkStart w:id="35" w:name="_Toc102069923"/>
+      <w:bookmarkStart w:id="35" w:name="_Toc102112480"/>
       <w:r>
         <w:rPr>
           <w:lang w:val="hu-HU"/>
@@ -47318,7 +47384,7 @@
           <w:lang w:val="hu-HU"/>
         </w:rPr>
       </w:pPr>
-      <w:bookmarkStart w:id="36" w:name="_Toc102069924"/>
+      <w:bookmarkStart w:id="36" w:name="_Toc102112481"/>
       <w:r>
         <w:rPr>
           <w:lang w:val="hu-HU"/>
@@ -47652,7 +47718,7 @@
           <w:lang w:val="hu-HU"/>
         </w:rPr>
       </w:pPr>
-      <w:bookmarkStart w:id="37" w:name="_Toc102069925"/>
+      <w:bookmarkStart w:id="37" w:name="_Toc102112482"/>
       <w:r>
         <w:rPr>
           <w:lang w:val="hu-HU"/>
@@ -47694,7 +47760,7 @@
           <w:lang w:val="hu-HU"/>
         </w:rPr>
       </w:pPr>
-      <w:bookmarkStart w:id="38" w:name="_Toc102069926"/>
+      <w:bookmarkStart w:id="38" w:name="_Toc102112483"/>
       <w:r>
         <w:rPr>
           <w:lang w:val="hu-HU"/>
@@ -47766,7 +47832,7 @@
           <w:lang w:val="hu-HU"/>
         </w:rPr>
       </w:pPr>
-      <w:bookmarkStart w:id="39" w:name="_Toc102069927"/>
+      <w:bookmarkStart w:id="39" w:name="_Toc102112484"/>
       <w:r>
         <w:rPr>
           <w:lang w:val="hu-HU"/>
@@ -47830,7 +47896,7 @@
           <w:lang w:val="hu-HU"/>
         </w:rPr>
       </w:pPr>
-      <w:bookmarkStart w:id="40" w:name="_Toc102069928"/>
+      <w:bookmarkStart w:id="40" w:name="_Toc102112485"/>
       <w:r>
         <w:rPr>
           <w:lang w:val="hu-HU"/>
@@ -48080,7 +48146,7 @@
           <w:lang w:val="hu-HU"/>
         </w:rPr>
       </w:pPr>
-      <w:bookmarkStart w:id="41" w:name="_Toc102069929"/>
+      <w:bookmarkStart w:id="41" w:name="_Toc102112486"/>
       <w:r>
         <w:rPr>
           <w:lang w:val="hu-HU"/>
@@ -48110,7 +48176,7 @@
           <w:lang w:val="hu-HU"/>
         </w:rPr>
       </w:pPr>
-      <w:bookmarkStart w:id="42" w:name="_Toc102069930"/>
+      <w:bookmarkStart w:id="42" w:name="_Toc102112487"/>
       <w:r>
         <w:rPr>
           <w:lang w:val="hu-HU"/>
@@ -48146,7 +48212,7 @@
           <w:lang w:val="hu-HU"/>
         </w:rPr>
       </w:pPr>
-      <w:bookmarkStart w:id="43" w:name="_Toc102069931"/>
+      <w:bookmarkStart w:id="43" w:name="_Toc102112488"/>
       <w:r>
         <w:rPr>
           <w:lang w:val="hu-HU"/>
@@ -48174,7 +48240,7 @@
           <w:lang w:val="hu-HU"/>
         </w:rPr>
       </w:pPr>
-      <w:bookmarkStart w:id="44" w:name="_Toc102069932"/>
+      <w:bookmarkStart w:id="44" w:name="_Toc102112489"/>
       <w:r>
         <w:rPr>
           <w:lang w:val="hu-HU"/>
@@ -48998,7 +49064,7 @@
           <w:lang w:val="hu-HU"/>
         </w:rPr>
       </w:pPr>
-      <w:bookmarkStart w:id="45" w:name="_Toc102069933"/>
+      <w:bookmarkStart w:id="45" w:name="_Toc102112490"/>
       <w:r>
         <w:rPr>
           <w:lang w:val="hu-HU"/>
@@ -49032,7 +49098,7 @@
           <w:lang w:val="hu-HU"/>
         </w:rPr>
       </w:pPr>
-      <w:bookmarkStart w:id="46" w:name="_Toc102069934"/>
+      <w:bookmarkStart w:id="46" w:name="_Toc102112491"/>
       <w:r>
         <w:rPr>
           <w:lang w:val="hu-HU"/>
@@ -49378,15 +49444,165 @@
           <w:lang w:val="hu-HU"/>
         </w:rPr>
       </w:pPr>
-      <w:bookmarkStart w:id="47" w:name="_Toc102069935"/>
+      <w:bookmarkStart w:id="47" w:name="_Toc102112492"/>
       <w:r>
         <w:rPr>
           <w:lang w:val="hu-HU"/>
         </w:rPr>
         <w:lastRenderedPageBreak/>
+        <w:t>Üzemeltetés</w:t>
+      </w:r>
+      <w:bookmarkEnd w:id="47"/>
+    </w:p>
+    <w:p>
+      <w:pPr>
+        <w:pStyle w:val="Bekezds"/>
+      </w:pPr>
+      <w:r>
+        <w:t>A</w:t>
+      </w:r>
+      <w:r>
+        <w:t xml:space="preserve"> szoftver produkciós verziója</w:t>
+      </w:r>
+      <w:r>
+        <w:t xml:space="preserve"> </w:t>
+      </w:r>
+      <w:r>
+        <w:t xml:space="preserve">megtalálható a </w:t>
+      </w:r>
+      <w:proofErr w:type="spellStart"/>
+      <w:r>
+        <w:rPr>
+          <w:i/>
+          <w:iCs/>
+        </w:rPr>
+        <w:t>distribution</w:t>
+      </w:r>
+      <w:proofErr w:type="spellEnd"/>
+      <w:r>
+        <w:t xml:space="preserve"> mappába navigálva</w:t>
+      </w:r>
+      <w:r>
+        <w:t xml:space="preserve">. Az éles futáskor szükséges függőségek telepítése az </w:t>
+      </w:r>
+      <w:proofErr w:type="spellStart"/>
+      <w:r>
+        <w:rPr>
+          <w:rFonts w:ascii="Consolas" w:hAnsi="Consolas"/>
+        </w:rPr>
+        <w:t>npm</w:t>
+      </w:r>
+      <w:proofErr w:type="spellEnd"/>
+      <w:r>
+        <w:rPr>
+          <w:rFonts w:ascii="Consolas" w:hAnsi="Consolas"/>
+        </w:rPr>
+        <w:t xml:space="preserve"> </w:t>
+      </w:r>
+      <w:proofErr w:type="spellStart"/>
+      <w:r>
+        <w:rPr>
+          <w:rFonts w:ascii="Consolas" w:hAnsi="Consolas"/>
+        </w:rPr>
+        <w:t>install</w:t>
+      </w:r>
+      <w:proofErr w:type="spellEnd"/>
+      <w:r>
+        <w:rPr>
+          <w:rFonts w:ascii="Consolas" w:hAnsi="Consolas"/>
+        </w:rPr>
+        <w:t xml:space="preserve"> </w:t>
+      </w:r>
+      <w:r>
+        <w:rPr>
+          <w:rFonts w:ascii="Consolas" w:hAnsi="Consolas"/>
+        </w:rPr>
+        <w:t>-–</w:t>
+      </w:r>
+      <w:proofErr w:type="spellStart"/>
+      <w:r>
+        <w:rPr>
+          <w:rFonts w:ascii="Consolas" w:hAnsi="Consolas"/>
+        </w:rPr>
+        <w:t>production</w:t>
+      </w:r>
+      <w:proofErr w:type="spellEnd"/>
+      <w:r>
+        <w:rPr>
+          <w:rFonts w:asciiTheme="majorHAnsi" w:hAnsiTheme="majorHAnsi" w:cstheme="majorHAnsi"/>
+        </w:rPr>
+        <w:t xml:space="preserve"> </w:t>
+      </w:r>
+      <w:r>
+        <w:t>pa</w:t>
+      </w:r>
+      <w:r>
+        <w:t xml:space="preserve">ranccsal lehetséges. Ezt követően a szerver a </w:t>
+      </w:r>
+      <w:proofErr w:type="spellStart"/>
+      <w:r>
+        <w:rPr>
+          <w:rFonts w:ascii="Consolas" w:hAnsi="Consolas"/>
+        </w:rPr>
+        <w:t>node</w:t>
+      </w:r>
+      <w:proofErr w:type="spellEnd"/>
+      <w:r>
+        <w:rPr>
+          <w:rFonts w:ascii="Consolas" w:hAnsi="Consolas"/>
+        </w:rPr>
+        <w:t xml:space="preserve"> index.js</w:t>
+      </w:r>
+      <w:r>
+        <w:t xml:space="preserve"> paranccsal indítható</w:t>
+      </w:r>
+      <w:r>
+        <w:t xml:space="preserve">, a 3080-as </w:t>
+      </w:r>
+      <w:proofErr w:type="spellStart"/>
+      <w:r>
+        <w:t>porton</w:t>
+      </w:r>
+      <w:proofErr w:type="spellEnd"/>
+      <w:r>
+        <w:t xml:space="preserve"> lesz elérhető.</w:t>
+      </w:r>
+    </w:p>
+    <w:p>
+      <w:pPr>
+        <w:pStyle w:val="Bekezds"/>
+      </w:pPr>
+      <w:r>
+        <w:t>Amennyiben a tesztadatokkal feltöltött adatbázis van használatban a „</w:t>
+      </w:r>
+      <w:r>
+        <w:t>bertalanbalog227@mail.com</w:t>
+      </w:r>
+      <w:r>
+        <w:t>”</w:t>
+      </w:r>
+      <w:r>
+        <w:t xml:space="preserve"> email</w:t>
+      </w:r>
+      <w:r>
+        <w:t xml:space="preserve"> címmel és az „12345” jelszóval való bejelentkezés után a random generált adatokon felül további értesítések, ki- és bemenő rendelések és két szállítási cím is elérhetők lesznek. Emellett minden fiókba be lehet lépni ugyanúgy az „12345” jelszóval.</w:t>
+      </w:r>
+    </w:p>
+    <w:p>
+      <w:pPr>
+        <w:pStyle w:val="Cmsor1"/>
+        <w:rPr>
+          <w:lang w:val="hu-HU"/>
+        </w:rPr>
+      </w:pPr>
+      <w:bookmarkStart w:id="48" w:name="_Toc102112493"/>
+      <w:r>
+        <w:rPr>
+          <w:lang w:val="hu-HU"/>
+        </w:rPr>
         <w:t>Konklúzió</w:t>
       </w:r>
-      <w:bookmarkEnd w:id="47"/>
+      <w:bookmarkEnd w:id="48"/>
     </w:p>
     <w:p>
       <w:pPr>
@@ -49490,7 +49706,13 @@
         <w:pStyle w:val="Bekezds"/>
       </w:pPr>
       <w:r>
-        <w:t>A valós működés érdekében szükséges lenne az online fizetés megvalósítása, ez jelenleg nem része az alkalmazásnak. A</w:t>
+        <w:t xml:space="preserve">A </w:t>
+      </w:r>
+      <w:r>
+        <w:t>tényleges</w:t>
+      </w:r>
+      <w:r>
+        <w:t xml:space="preserve"> működés érdekében szükséges lenne az online fizetés megvalósítása, ez jelenleg nem része az alkalmazásnak. A</w:t>
       </w:r>
       <w:r>
         <w:t xml:space="preserve"> jövőben</w:t>
@@ -49532,7 +49754,7 @@
           <w:lang w:val="hu-HU"/>
         </w:rPr>
       </w:pPr>
-      <w:bookmarkStart w:id="48" w:name="_Toc102069936"/>
+      <w:bookmarkStart w:id="49" w:name="_Toc102112494"/>
       <w:r>
         <w:rPr>
           <w:lang w:val="hu-HU"/>
@@ -49540,7 +49762,7 @@
         <w:lastRenderedPageBreak/>
         <w:t>Források</w:t>
       </w:r>
-      <w:bookmarkEnd w:id="48"/>
+      <w:bookmarkEnd w:id="49"/>
     </w:p>
     <w:p>
       <w:pPr>
@@ -51531,7 +51753,6 @@
   <w:style w:type="character" w:default="1" w:styleId="Bekezdsalapbettpusa">
     <w:name w:val="Default Paragraph Font"/>
     <w:uiPriority w:val="1"/>
-    <w:semiHidden/>
     <w:unhideWhenUsed/>
   </w:style>
   <w:style w:type="table" w:default="1" w:styleId="Normltblzat">
@@ -52143,6 +52364,18 @@
       <w:lang w:val="hu-HU"/>
     </w:rPr>
   </w:style>
+  <w:style w:type="character" w:styleId="Feloldatlanmegemlts">
+    <w:name w:val="Unresolved Mention"/>
+    <w:basedOn w:val="Bekezdsalapbettpusa"/>
+    <w:uiPriority w:val="99"/>
+    <w:semiHidden/>
+    <w:unhideWhenUsed/>
+    <w:rsid w:val="00302C89"/>
+    <w:rPr>
+      <w:color w:val="605E5C"/>
+      <w:shd w:val="clear" w:color="auto" w:fill="E1DFDD"/>
+    </w:rPr>
+  </w:style>
 </w:styles>
 </file>
 

</xml_diff>